<commit_message>
Week 7 PDF Document for Coding Assignment
</commit_message>
<xml_diff>
--- a/MySQL-Week7_Coding_Assignment-5.docx
+++ b/MySQL-Week7_Coding_Assignment-5.docx
@@ -15,7 +15,10 @@
         <w:pStyle w:val="Body"/>
       </w:pPr>
       <w:r>
-        <w:t>The weekly exercises are designed to augment the video lessons. In the exercises, you will develop a menu-driven application in Java. This application will demonstrate how to perform CRUD (Create, Read, Update, and Delete) operations on a MySQL database.</w:t>
+        <w:t xml:space="preserve">The weekly exercises are designed to augment the video lessons. In the exercises, you will develop a menu-driven application in Java. This application will demonstrate how to perform CRUD (Create, Read, Update, and Delete) operations on a </w:t>
+      </w:r>
+      <w:r>
+        <w:t>MySQL database.</w:t>
       </w:r>
     </w:p>
     <w:p>
@@ -23,7 +26,10 @@
         <w:pStyle w:val="Body"/>
       </w:pPr>
       <w:r>
-        <w:t xml:space="preserve">You will be working in a Project schema (database) that contains do-it-yourself (DIY) projects. A DIY project contains project details, materials, steps, and categories. Below is a diagram of the tables and relationships in the Project schema. Don't worry at this point if you don't understand what the diagram is telling you. This will become clear soon. For now, just know that there are five tables in the Project schema: project, material, step, category, and </w:t>
+        <w:t>You will be working in a Project schema (database) that contains do-it-yourself (DIY) projects. A DIY project contains project details, materials, steps, and categories. Below is a diagram of the tables and relationships in the Project sche</w:t>
+      </w:r>
+      <w:r>
+        <w:t xml:space="preserve">ma. Don't worry at this point if you don't understand what the diagram is telling you. This will become clear soon. For now, just know that there are five tables in the Project schema: project, material, step, category, and </w:t>
       </w:r>
       <w:proofErr w:type="spellStart"/>
       <w:r>
@@ -31,7 +37,10 @@
       </w:r>
       <w:proofErr w:type="spellEnd"/>
       <w:r>
-        <w:t>. This is what you will build in the exercises.</w:t>
+        <w:t>. This is what y</w:t>
+      </w:r>
+      <w:r>
+        <w:t>ou will build in the exercises.</w:t>
       </w:r>
     </w:p>
     <w:p>
@@ -112,6 +121,30 @@
         </w:rPr>
         <w:t>URL to GitHub Repository:</w:t>
       </w:r>
+      <w:r>
+        <w:rPr>
+          <w:b/>
+          <w:bCs/>
+        </w:rPr>
+        <w:t xml:space="preserve"> </w:t>
+      </w:r>
+      <w:hyperlink r:id="rId9" w:history="1">
+        <w:r>
+          <w:rPr>
+            <w:rStyle w:val="Hyperlink"/>
+            <w:b/>
+            <w:bCs/>
+          </w:rPr>
+          <w:t>https://github.com/dgeertsen/SQL-Week-7-12-Homework</w:t>
+        </w:r>
+      </w:hyperlink>
+      <w:r>
+        <w:rPr>
+          <w:b/>
+          <w:bCs/>
+        </w:rPr>
+        <w:t xml:space="preserve"> </w:t>
+      </w:r>
     </w:p>
     <w:p>
       <w:pPr>
@@ -128,6 +161,30 @@
           <w:bCs/>
         </w:rPr>
         <w:t>URL to Public Link of your Video:</w:t>
+      </w:r>
+      <w:r>
+        <w:rPr>
+          <w:b/>
+          <w:bCs/>
+        </w:rPr>
+        <w:t xml:space="preserve"> </w:t>
+      </w:r>
+      <w:hyperlink r:id="rId10" w:history="1">
+        <w:r>
+          <w:rPr>
+            <w:rStyle w:val="Hyperlink"/>
+            <w:b/>
+            <w:bCs/>
+          </w:rPr>
+          <w:t>https://youtu.be/J7X0G3h1YSw</w:t>
+        </w:r>
+      </w:hyperlink>
+      <w:r>
+        <w:rPr>
+          <w:b/>
+          <w:bCs/>
+        </w:rPr>
+        <w:t xml:space="preserve"> </w:t>
       </w:r>
     </w:p>
     <w:p>
@@ -468,7 +525,7 @@
                     </pic:cNvPicPr>
                   </pic:nvPicPr>
                   <pic:blipFill>
-                    <a:blip r:embed="rId9"/>
+                    <a:blip r:embed="rId11"/>
                     <a:stretch>
                       <a:fillRect/>
                     </a:stretch>
@@ -592,7 +649,7 @@
                     </pic:cNvPicPr>
                   </pic:nvPicPr>
                   <pic:blipFill>
-                    <a:blip r:embed="rId9"/>
+                    <a:blip r:embed="rId11"/>
                     <a:stretch>
                       <a:fillRect/>
                     </a:stretch>
@@ -1118,7 +1175,10 @@
         </w:numPr>
       </w:pPr>
       <w:r>
-        <w:t>Create a Maven project in Eclipse.</w:t>
+        <w:t xml:space="preserve">Create a Maven project in </w:t>
+      </w:r>
+      <w:r>
+        <w:t>Eclipse.</w:t>
       </w:r>
     </w:p>
     <w:p>
@@ -1170,7 +1230,10 @@
         <w:pStyle w:val="Body"/>
       </w:pPr>
       <w:r>
-        <w:t xml:space="preserve">In the exercises below, you will see this icon: </w:t>
+        <w:t>In the exercises below, you will see this ic</w:t>
+      </w:r>
+      <w:r>
+        <w:t xml:space="preserve">on: </w:t>
       </w:r>
       <w:r>
         <w:rPr>
@@ -1192,7 +1255,7 @@
                     </pic:cNvPicPr>
                   </pic:nvPicPr>
                   <pic:blipFill>
-                    <a:blip r:embed="rId9"/>
+                    <a:blip r:embed="rId11"/>
                     <a:stretch>
                       <a:fillRect/>
                     </a:stretch>
@@ -1240,7 +1303,10 @@
         <w:pStyle w:val="Body"/>
       </w:pPr>
       <w:r>
-        <w:t>In these exercises, you will use MySQL Workbench to create the project schema, as well as a user account. Then, you will create a Maven project. In the project you will write code to connect to the database schema that you created using MySQL Workbench.</w:t>
+        <w:t>In these exercises, you will use MySQL Workbench to create the project schema, as well as a user account. Then, you will create a Maven project. In the pro</w:t>
+      </w:r>
+      <w:r>
+        <w:t>ject you will write code to connect to the database schema that you created using MySQL Workbench.</w:t>
       </w:r>
     </w:p>
     <w:p>
@@ -1256,7 +1322,10 @@
         <w:pStyle w:val="Body"/>
       </w:pPr>
       <w:r>
-        <w:t xml:space="preserve">In this section, you will use MySQL Workbench to create the projects schema, which MySQL traditionally and unfortunately also calls a database. You will also create a user with privileges only for that schema. In other words, the user account that you will create can only access the tables in the </w:t>
+        <w:t>In this section, you will use MySQL Workbench to create the projects schema, which MySQL traditionally and unfortunately also calls a database. You will also create a user with privileges only for that schema. In other words, the user account that you will</w:t>
+      </w:r>
+      <w:r>
+        <w:t xml:space="preserve"> create can only access the tables in the </w:t>
       </w:r>
       <w:proofErr w:type="gramStart"/>
       <w:r>
@@ -1276,7 +1345,10 @@
         </w:numPr>
       </w:pPr>
       <w:r>
-        <w:t>Open and log into MySQL Workbench.</w:t>
+        <w:t xml:space="preserve">Open and log into MySQL </w:t>
+      </w:r>
+      <w:r>
+        <w:t>Workbench.</w:t>
       </w:r>
     </w:p>
     <w:p>
@@ -1316,7 +1388,7 @@
                     </pic:cNvPicPr>
                   </pic:nvPicPr>
                   <pic:blipFill>
-                    <a:blip r:embed="rId9"/>
+                    <a:blip r:embed="rId11"/>
                     <a:stretch>
                       <a:fillRect/>
                     </a:stretch>
@@ -1383,7 +1455,7 @@
                     </pic:cNvPicPr>
                   </pic:nvPicPr>
                   <pic:blipFill>
-                    <a:blip r:embed="rId10"/>
+                    <a:blip r:embed="rId12"/>
                     <a:stretch>
                       <a:fillRect/>
                     </a:stretch>
@@ -1452,7 +1524,7 @@
                     </pic:cNvPicPr>
                   </pic:nvPicPr>
                   <pic:blipFill>
-                    <a:blip r:embed="rId9"/>
+                    <a:blip r:embed="rId11"/>
                     <a:stretch>
                       <a:fillRect/>
                     </a:stretch>
@@ -1509,7 +1581,7 @@
                     </pic:cNvPicPr>
                   </pic:nvPicPr>
                   <pic:blipFill>
-                    <a:blip r:embed="rId11"/>
+                    <a:blip r:embed="rId13"/>
                     <a:stretch>
                       <a:fillRect/>
                     </a:stretch>
@@ -1546,7 +1618,10 @@
         <w:pStyle w:val="Heading2"/>
       </w:pPr>
       <w:r>
-        <w:t>Create a Maven Project</w:t>
+        <w:t>Creat</w:t>
+      </w:r>
+      <w:r>
+        <w:t>e a Maven Project</w:t>
       </w:r>
     </w:p>
     <w:p>
@@ -1554,7 +1629,10 @@
         <w:pStyle w:val="Body"/>
       </w:pPr>
       <w:r>
-        <w:t>Maven is a tool that is used to control the building of a Java project. Eclipse comes bundled with an internal version of Maven and the two tools have a tight integration. Maven has lots of features, but we will only be using it to add project dependencies. A project dependency is a library of code packaged as a Java Archive (JAR file). For our DIY project application, there is only one dependency required: the MySQL driver.</w:t>
+        <w:t>Maven is a tool that is used to control the building of a Java project. Eclipse comes bundled with an internal version of Maven and the two tools have a tight integration. Maven has lots of features, but we will only be using it to add pr</w:t>
+      </w:r>
+      <w:r>
+        <w:t>oject dependencies. A project dependency is a library of code packaged as a Java Archive (JAR file). For our DIY project application, there is only one dependency required: the MySQL driver.</w:t>
       </w:r>
     </w:p>
     <w:p>
@@ -1574,7 +1652,10 @@
         </w:numPr>
       </w:pPr>
       <w:r>
-        <w:t>Click on the File menu in the top menu bar. Then select "New" / "Project". When the New Project wizard appears, expand "Maven". Select "New Maven Project" and click "Next".</w:t>
+        <w:t xml:space="preserve">Click on the File menu in the top </w:t>
+      </w:r>
+      <w:r>
+        <w:t>menu bar. Then select "New" / "Project". When the New Project wizard appears, expand "Maven". Select "New Maven Project" and click "Next".</w:t>
       </w:r>
     </w:p>
     <w:p>
@@ -1598,7 +1679,10 @@
         </w:numPr>
       </w:pPr>
       <w:r>
-        <w:t>Enter the values in the table below into the fields and click "Finish".</w:t>
+        <w:t>Enter the values in the table belo</w:t>
+      </w:r>
+      <w:r>
+        <w:t>w into the fields and click "Finish".</w:t>
       </w:r>
     </w:p>
     <w:tbl>
@@ -1893,7 +1977,10 @@
         <w:pStyle w:val="Body"/>
       </w:pPr>
       <w:r>
-        <w:t>Maven knows how to build projects (and provide project dependencies) based on configuration settings in an XML file named pom.xml. This file defines what Maven calls the Project Object Model (POM). The file is kept in the project root directory.</w:t>
+        <w:t xml:space="preserve">Maven knows how to build projects (and provide project dependencies) based on configuration settings in an XML </w:t>
+      </w:r>
+      <w:r>
+        <w:t>file named pom.xml. This file defines what Maven calls the Project Object Model (POM). The file is kept in the project root directory.</w:t>
       </w:r>
     </w:p>
     <w:p>
@@ -1901,7 +1988,10 @@
         <w:pStyle w:val="Body"/>
       </w:pPr>
       <w:r>
-        <w:t>In this section, you will add a property with the correct Java version. You will then add the MySQL driver as a project dependency. Then, you will add a plugin that will use the Java version property to set the correct Java version.</w:t>
+        <w:t xml:space="preserve">In this section, you will add a property with the correct Java version. You will then add the MySQL driver as a </w:t>
+      </w:r>
+      <w:r>
+        <w:t>project dependency. Then, you will add a plugin that will use the Java version property to set the correct Java version.</w:t>
       </w:r>
     </w:p>
     <w:p>
@@ -1921,7 +2011,10 @@
         </w:numPr>
       </w:pPr>
       <w:r>
-        <w:t>In this step you will add the Java version as a property in the Maven POM. You will set the value to 11 or 17 depending on the Java compiler version you have installed. To add the property:</w:t>
+        <w:t>In this step you will add the Java version as a property in the Maven POM. You will se</w:t>
+      </w:r>
+      <w:r>
+        <w:t>t the value to 11 or 17 depending on the Java compiler version you have installed. To add the property:</w:t>
       </w:r>
     </w:p>
     <w:p>
@@ -2054,7 +2147,7 @@
                     </pic:cNvPicPr>
                   </pic:nvPicPr>
                   <pic:blipFill>
-                    <a:blip r:embed="rId12"/>
+                    <a:blip r:embed="rId14"/>
                     <a:stretch>
                       <a:fillRect/>
                     </a:stretch>
@@ -2089,7 +2182,10 @@
         </w:numPr>
       </w:pPr>
       <w:r>
-        <w:t>In this step, you will add the MySQL driver as a dependency in the dependencies section.</w:t>
+        <w:t>In this step, you w</w:t>
+      </w:r>
+      <w:r>
+        <w:t>ill add the MySQL driver as a dependency in the dependencies section.</w:t>
       </w:r>
     </w:p>
     <w:p>
@@ -2148,7 +2244,7 @@
       <w:r>
         <w:t xml:space="preserve">In a browser, navigate to </w:t>
       </w:r>
-      <w:hyperlink r:id="rId13" w:history="1">
+      <w:hyperlink r:id="rId15" w:history="1">
         <w:r>
           <w:rPr>
             <w:rStyle w:val="Hyperlink0"/>
@@ -2364,8 +2460,8 @@
           </mc:Choice>
           <mc:Fallback>
             <w:pict>
-              <v:group w14:anchorId="2C075089" id="officeArt object" o:spid="_x0000_s1026" alt="Speech Bubble: Rectangle with Corners Rounded 15" style="position:absolute;left:0;text-align:left;margin-left:292.85pt;margin-top:-28.5pt;width:193.9pt;height:76.1pt;z-index:251659264;mso-wrap-distance-left:0;mso-wrap-distance-right:0;mso-position-vertical-relative:line" coordsize="24626,9667" o:gfxdata="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">
-                <v:shape id="Shape" o:spid="_x0000_s1027" style="position:absolute;width:24626;height:9667;visibility:visible;mso-wrap-style:square;v-text-anchor:top" coordsize="21600,21600" o:gfxdata="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" path="m11157,2979c11157,1334,11680,,12326,r571,l20430,v646,,1170,1334,1170,2979l21600,14897v,1645,-524,2979,-1170,2979l12326,17876v-646,,-1169,-1334,-1169,-2979l11157,14897,,21600,11157,10428r,-7449xe" fillcolor="#4b7430" stroked="f" strokeweight="1pt">
+              <v:group w14:anchorId="2C075089" id="officeArt object" o:spid="_x0000_s1026" alt="Speech Bubble: Rectangle with Corners Rounded 15" style="position:absolute;left:0;text-align:left;margin-left:292.85pt;margin-top:-28.5pt;width:193.9pt;height:76.1pt;z-index:251659264;mso-wrap-distance-left:0;mso-wrap-distance-right:0;mso-position-vertical-relative:line" coordsize="24626,9667" o:gfxdata="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">
+                <v:shape id="Shape" o:spid="_x0000_s1027" style="position:absolute;width:24626;height:9667;visibility:visible;mso-wrap-style:square;v-text-anchor:top" coordsize="21600,21600" o:gfxdata="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" path="m11157,2979c11157,1334,11680,,12326,r571,l20430,v646,,1170,1334,1170,2979l21600,14897v,1645,-524,2979,-1170,2979l12326,17876v-646,,-1169,-1334,-1169,-2979l11157,14897,,21600,11157,10428r,-7449xe" fillcolor="#4b7430" stroked="f" strokeweight="1pt">
                   <v:fill color2="#a9d18e" rotate="t" angle="180" colors="0 #4b7430;31457f #74b349;1 #a9d18e" focus="100%" type="gradient">
                     <o:fill v:ext="view" type="gradientUnscaled"/>
                   </v:fill>
@@ -2376,7 +2472,7 @@
                   <v:stroke joinstyle="miter"/>
                   <v:path gradientshapeok="t" o:connecttype="rect"/>
                 </v:shapetype>
-                <v:shape id="Click in here" o:spid="_x0000_s1028" type="#_x0000_t202" style="position:absolute;left:13567;top:390;width:10211;height:7220;visibility:visible;mso-wrap-style:square;v-text-anchor:middle" o:gfxdata="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" filled="f" stroked="f" strokeweight="1pt">
+                <v:shape id="Click in here" o:spid="_x0000_s1028" type="#_x0000_t202" style="position:absolute;left:13567;top:390;width:10211;height:7220;visibility:visible;mso-wrap-style:square;v-text-anchor:middle" o:gfxdata="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" filled="f" stroked="f" strokeweight="1pt">
                   <v:stroke miterlimit="4"/>
                   <v:textbox inset="1.27mm,1.27mm,1.27mm,1.27mm">
                     <w:txbxContent>
@@ -2418,7 +2514,7 @@
                     </pic:cNvPicPr>
                   </pic:nvPicPr>
                   <pic:blipFill>
-                    <a:blip r:embed="rId14"/>
+                    <a:blip r:embed="rId16"/>
                     <a:stretch>
                       <a:fillRect/>
                     </a:stretch>
@@ -2453,7 +2549,10 @@
         </w:numPr>
       </w:pPr>
       <w:r>
-        <w:t>Paste the contents of the clipboard into the &lt;dependencies&gt; section in pom.xml. The dependencies section should look like this:</w:t>
+        <w:t xml:space="preserve">Paste the contents of the clipboard into </w:t>
+      </w:r>
+      <w:r>
+        <w:t>the &lt;dependencies&gt; section in pom.xml. The dependencies section should look like this:</w:t>
       </w:r>
     </w:p>
     <w:p>
@@ -2481,7 +2580,7 @@
                     </pic:cNvPicPr>
                   </pic:nvPicPr>
                   <pic:blipFill>
-                    <a:blip r:embed="rId15"/>
+                    <a:blip r:embed="rId17"/>
                     <a:stretch>
                       <a:fillRect/>
                     </a:stretch>
@@ -2516,7 +2615,10 @@
         </w:numPr>
       </w:pPr>
       <w:r>
-        <w:t>In this step, you will need to add a section to the POM that tells Eclipse which compiler version to use when compiling your project. This is done by adding a definition for the Maven compiler plugin.</w:t>
+        <w:t>In this step, you will need to add a section to the POM that tells Eclipse which compiler version to use when compiling your project. This is done by adding a definiti</w:t>
+      </w:r>
+      <w:r>
+        <w:t>on for the Maven compiler plugin.</w:t>
       </w:r>
     </w:p>
     <w:p>
@@ -2530,7 +2632,7 @@
       <w:r>
         <w:t xml:space="preserve">In a browser, navigate to the Maven compiler usage page: </w:t>
       </w:r>
-      <w:hyperlink r:id="rId16" w:history="1">
+      <w:hyperlink r:id="rId18" w:history="1">
         <w:r>
           <w:rPr>
             <w:rStyle w:val="Hyperlink0"/>
@@ -2585,7 +2687,10 @@
         <w:t>&lt;dependencies&gt;</w:t>
       </w:r>
       <w:r>
-        <w:t xml:space="preserve"> section. Replace the XML comment inside the configuration element with a reference to the Java version defined in the properties section. To add a property reference, surround it with ${}. The section should look like this:</w:t>
+        <w:t xml:space="preserve"> section. Replace the XML comment inside the configuration element wit</w:t>
+      </w:r>
+      <w:r>
+        <w:t>h a reference to the Java version defined in the properties section. To add a property reference, surround it with ${}. The section should look like this:</w:t>
       </w:r>
     </w:p>
     <w:p>
@@ -2614,7 +2719,7 @@
                     </pic:cNvPicPr>
                   </pic:nvPicPr>
                   <pic:blipFill>
-                    <a:blip r:embed="rId17"/>
+                    <a:blip r:embed="rId19"/>
                     <a:stretch>
                       <a:fillRect/>
                     </a:stretch>
@@ -2680,7 +2785,7 @@
                     </pic:cNvPicPr>
                   </pic:nvPicPr>
                   <pic:blipFill>
-                    <a:blip r:embed="rId9"/>
+                    <a:blip r:embed="rId11"/>
                     <a:stretch>
                       <a:fillRect/>
                     </a:stretch>
@@ -2775,7 +2880,7 @@
                     </pic:cNvPicPr>
                   </pic:nvPicPr>
                   <pic:blipFill>
-                    <a:blip r:embed="rId9"/>
+                    <a:blip r:embed="rId11"/>
                     <a:stretch>
                       <a:fillRect/>
                     </a:stretch>
@@ -2912,7 +3017,7 @@
                     </pic:cNvPicPr>
                   </pic:nvPicPr>
                   <pic:blipFill>
-                    <a:blip r:embed="rId18"/>
+                    <a:blip r:embed="rId20"/>
                     <a:stretch>
                       <a:fillRect/>
                     </a:stretch>
@@ -2952,7 +3057,10 @@
         <w:pStyle w:val="Body"/>
       </w:pPr>
       <w:r>
-        <w:t xml:space="preserve">In this section you will create an exception class that will be used in the mysql-java project. This is an unchecked exception that will be used throughout the application. We do this because </w:t>
+        <w:t>In this section you will create an exception class</w:t>
+      </w:r>
+      <w:r>
+        <w:t xml:space="preserve"> that will be used in the mysql-java project. This is an unchecked exception that will be used throughout the application. We do this because </w:t>
       </w:r>
       <w:proofErr w:type="gramStart"/>
       <w:r>
@@ -2973,7 +3081,10 @@
       </w:r>
       <w:proofErr w:type="spellEnd"/>
       <w:r>
-        <w:t xml:space="preserve"> objects. In coding the application, you will turn the checked exceptions into unchecked exceptions to keep your code clean.</w:t>
+        <w:t xml:space="preserve"> objects</w:t>
+      </w:r>
+      <w:r>
+        <w:t>. In coding the application, you will turn the checked exceptions into unchecked exceptions to keep your code clean.</w:t>
       </w:r>
     </w:p>
     <w:p>
@@ -3036,7 +3147,10 @@
       <w:proofErr w:type="spellEnd"/>
       <w:proofErr w:type="gramEnd"/>
       <w:r>
-        <w:t xml:space="preserve"> package, create a class named "</w:t>
+        <w:t xml:space="preserve"> package, create a class</w:t>
+      </w:r>
+      <w:r>
+        <w:t xml:space="preserve"> named "</w:t>
       </w:r>
       <w:proofErr w:type="spellStart"/>
       <w:r>
@@ -3142,7 +3256,10 @@
         <w:ind w:left="720"/>
       </w:pPr>
       <w:r>
-        <w:t xml:space="preserve">Be sure to call the matching constructor in the superclass from each constructor in </w:t>
+        <w:t>Be s</w:t>
+      </w:r>
+      <w:r>
+        <w:t xml:space="preserve">ure to call the matching constructor in the superclass from each constructor in </w:t>
       </w:r>
       <w:proofErr w:type="spellStart"/>
       <w:r>
@@ -3177,44 +3294,14 @@
         <w:rPr>
           <w:lang w:val="pt-PT"/>
         </w:rPr>
-        <w:t xml:space="preserve"> </w:t>
-      </w:r>
-      <w:proofErr w:type="spellStart"/>
+        <w:t xml:space="preserve"> class</w:t>
+      </w:r>
       <w:r>
         <w:rPr>
           <w:lang w:val="pt-PT"/>
         </w:rPr>
-        <w:t>class</w:t>
-      </w:r>
-      <w:proofErr w:type="spellEnd"/>
-      <w:r>
-        <w:rPr>
-          <w:lang w:val="pt-PT"/>
-        </w:rPr>
-        <w:t xml:space="preserve"> in </w:t>
-      </w:r>
-      <w:proofErr w:type="spellStart"/>
-      <w:r>
-        <w:rPr>
-          <w:lang w:val="pt-PT"/>
-        </w:rPr>
-        <w:t>your</w:t>
-      </w:r>
-      <w:proofErr w:type="spellEnd"/>
-      <w:r>
-        <w:rPr>
-          <w:lang w:val="pt-PT"/>
-        </w:rPr>
-        <w:t xml:space="preserve"> </w:t>
-      </w:r>
-      <w:proofErr w:type="spellStart"/>
-      <w:r>
-        <w:rPr>
-          <w:lang w:val="pt-PT"/>
-        </w:rPr>
-        <w:t>video</w:t>
-      </w:r>
-      <w:proofErr w:type="spellEnd"/>
+        <w:t xml:space="preserve"> in your video</w:t>
+      </w:r>
       <w:r>
         <w:rPr>
           <w:lang w:val="pt-PT"/>
@@ -3241,7 +3328,7 @@
                     </pic:cNvPicPr>
                   </pic:nvPicPr>
                   <pic:blipFill>
-                    <a:blip r:embed="rId9"/>
+                    <a:blip r:embed="rId11"/>
                     <a:stretch>
                       <a:fillRect/>
                     </a:stretch>
@@ -3291,7 +3378,10 @@
         <w:t>Connection</w:t>
       </w:r>
       <w:r>
-        <w:t xml:space="preserve"> object from the driver manager. When you call </w:t>
+        <w:t xml:space="preserve"> object from the d</w:t>
+      </w:r>
+      <w:r>
+        <w:t xml:space="preserve">river manager. When you call </w:t>
       </w:r>
       <w:proofErr w:type="spellStart"/>
       <w:r>
@@ -3312,7 +3402,10 @@
         <w:t>()</w:t>
       </w:r>
       <w:r>
-        <w:t xml:space="preserve">, the driver manager looks up the MySQL driver and loads it. It then establishes a TCP connection between the application and a MySQL server. If the connection cannot be made for some reason, the driver manager throws a checked </w:t>
+        <w:t>, the driver manager looks up the MySQL driver and loads it. It then establishes a TCP connection between the application and a MySQL server. If the connection cannot be made for some reason, the dr</w:t>
+      </w:r>
+      <w:r>
+        <w:t xml:space="preserve">iver manager throws a checked </w:t>
       </w:r>
       <w:proofErr w:type="spellStart"/>
       <w:r>
@@ -3358,21 +3451,7 @@
         <w:rPr>
           <w:lang w:val="pt-PT"/>
         </w:rPr>
-        <w:t xml:space="preserve"> </w:t>
-      </w:r>
-      <w:proofErr w:type="spellStart"/>
-      <w:r>
-        <w:rPr>
-          <w:lang w:val="pt-PT"/>
-        </w:rPr>
-        <w:t>class</w:t>
-      </w:r>
-      <w:proofErr w:type="spellEnd"/>
-      <w:r>
-        <w:rPr>
-          <w:lang w:val="pt-PT"/>
-        </w:rPr>
-        <w:t>.</w:t>
+        <w:t xml:space="preserve"> class.</w:t>
       </w:r>
     </w:p>
     <w:p>
@@ -3410,7 +3489,10 @@
       </w:r>
       <w:proofErr w:type="spellEnd"/>
       <w:r>
-        <w:t xml:space="preserve">. In the class, create the following constants: </w:t>
+        <w:t>. In the class, create the follo</w:t>
+      </w:r>
+      <w:r>
+        <w:t xml:space="preserve">wing constants: </w:t>
       </w:r>
       <w:r>
         <w:rPr>
@@ -3493,7 +3575,7 @@
                     </pic:cNvPicPr>
                   </pic:nvPicPr>
                   <pic:blipFill>
-                    <a:blip r:embed="rId19"/>
+                    <a:blip r:embed="rId21"/>
                     <a:stretch>
                       <a:fillRect/>
                     </a:stretch>
@@ -3686,7 +3768,10 @@
       </w:r>
       <w:proofErr w:type="spellEnd"/>
       <w:r>
-        <w:t xml:space="preserve"> to obtain a connection. Pass the connection string (URI) to </w:t>
+        <w:t xml:space="preserve"> to ob</w:t>
+      </w:r>
+      <w:r>
+        <w:t xml:space="preserve">tain a connection. Pass the connection string (URI) to </w:t>
       </w:r>
       <w:proofErr w:type="spellStart"/>
       <w:r>
@@ -3849,7 +3934,7 @@
                     </pic:cNvPicPr>
                   </pic:nvPicPr>
                   <pic:blipFill>
-                    <a:blip r:embed="rId9"/>
+                    <a:blip r:embed="rId11"/>
                     <a:stretch>
                       <a:fillRect/>
                     </a:stretch>
@@ -3888,7 +3973,10 @@
         <w:pStyle w:val="Body"/>
       </w:pPr>
       <w:r>
-        <w:t xml:space="preserve">Every Java application must have an entry point. This is a class with a </w:t>
+        <w:t>Every Java application must have an entry point</w:t>
+      </w:r>
+      <w:r>
+        <w:t xml:space="preserve">. This is a class with a </w:t>
       </w:r>
       <w:proofErr w:type="gramStart"/>
       <w:r>
@@ -3986,7 +4074,10 @@
         <w:pStyle w:val="Body"/>
       </w:pPr>
       <w:r>
-        <w:t>Follow these steps to create the application entry point.</w:t>
+        <w:t xml:space="preserve">Follow these </w:t>
+      </w:r>
+      <w:r>
+        <w:t>steps to create the application entry point.</w:t>
       </w:r>
     </w:p>
     <w:p>
@@ -4111,7 +4202,10 @@
         <w:t>Show your</w:t>
       </w:r>
       <w:r>
-        <w:t xml:space="preserve"> console showing that the connection succeeded. </w:t>
+        <w:t xml:space="preserve"> console show</w:t>
+      </w:r>
+      <w:r>
+        <w:t xml:space="preserve">ing that the connection succeeded. </w:t>
       </w:r>
       <w:r>
         <w:rPr>
@@ -4133,7 +4227,7 @@
                     </pic:cNvPicPr>
                   </pic:nvPicPr>
                   <pic:blipFill>
-                    <a:blip r:embed="rId9"/>
+                    <a:blip r:embed="rId11"/>
                     <a:stretch>
                       <a:fillRect/>
                     </a:stretch>
@@ -4194,7 +4288,10 @@
         <w:t>target</w:t>
       </w:r>
       <w:r>
-        <w:t xml:space="preserve"> directory. So, the </w:t>
+        <w:t xml:space="preserve"> dire</w:t>
+      </w:r>
+      <w:r>
+        <w:t xml:space="preserve">ctory. So, the </w:t>
       </w:r>
       <w:r>
         <w:rPr>
@@ -4232,7 +4329,10 @@
         <w:pStyle w:val="Body"/>
       </w:pPr>
       <w:r>
-        <w:t xml:space="preserve">To exclude files or directories from being pushed to GitHub, put the directory and file names into a file </w:t>
+        <w:t>To exclude files or directories from being pushed to</w:t>
+      </w:r>
+      <w:r>
+        <w:t xml:space="preserve"> GitHub, put the directory and file names into a file </w:t>
       </w:r>
       <w:proofErr w:type="gramStart"/>
       <w:r>
@@ -4245,9 +4345,16 @@
           <w:szCs w:val="20"/>
           <w:lang w:val="it-IT"/>
         </w:rPr>
-        <w:t>.</w:t>
-      </w:r>
-      <w:proofErr w:type="spellStart"/>
+        <w:t>.gitignore</w:t>
+      </w:r>
+      <w:proofErr w:type="gramEnd"/>
+      <w:r>
+        <w:t xml:space="preserve">. This file must be in the project root directory. Simply put the paths of the files or directories on separate lines </w:t>
+      </w:r>
+      <w:proofErr w:type="gramStart"/>
+      <w:r>
+        <w:t xml:space="preserve">in </w:t>
+      </w:r>
       <w:r>
         <w:rPr>
           <w:rFonts w:ascii="Courier New" w:hAnsi="Courier New"/>
@@ -4255,12 +4362,22 @@
           <w:szCs w:val="20"/>
           <w:lang w:val="it-IT"/>
         </w:rPr>
-        <w:t>gitignore</w:t>
-      </w:r>
-      <w:proofErr w:type="spellEnd"/>
+        <w:t>.gitignore</w:t>
+      </w:r>
       <w:proofErr w:type="gramEnd"/>
       <w:r>
-        <w:t xml:space="preserve">. This file must be in the project root directory. Simply put the paths of the files or directories on separate lines </w:t>
+        <w:t xml:space="preserve"> to tell git to ignore these files or directories. </w:t>
+      </w:r>
+    </w:p>
+    <w:p>
+      <w:pPr>
+        <w:pStyle w:val="Body"/>
+      </w:pPr>
+      <w:r>
+        <w:t xml:space="preserve">To </w:t>
+      </w:r>
+      <w:r>
+        <w:t xml:space="preserve">ignore files, put the file name relative to the project root. Separate directory names with slashes ("/"). To ignore directories, put the directory name on a separate line </w:t>
       </w:r>
       <w:proofErr w:type="gramStart"/>
       <w:r>
@@ -4273,22 +4390,11 @@
           <w:szCs w:val="20"/>
           <w:lang w:val="it-IT"/>
         </w:rPr>
-        <w:t>.</w:t>
-      </w:r>
-      <w:proofErr w:type="spellStart"/>
-      <w:r>
-        <w:rPr>
-          <w:rFonts w:ascii="Courier New" w:hAnsi="Courier New"/>
-          <w:sz w:val="20"/>
-          <w:szCs w:val="20"/>
-          <w:lang w:val="it-IT"/>
-        </w:rPr>
-        <w:t>gitignore</w:t>
-      </w:r>
-      <w:proofErr w:type="spellEnd"/>
+        <w:t>.gitignore</w:t>
+      </w:r>
       <w:proofErr w:type="gramEnd"/>
       <w:r>
-        <w:t xml:space="preserve"> to tell git to ignore these files or directories. </w:t>
+        <w:t xml:space="preserve"> and add a slash ("/") on the end.</w:t>
       </w:r>
     </w:p>
     <w:p>
@@ -4296,43 +4402,10 @@
         <w:pStyle w:val="Body"/>
       </w:pPr>
       <w:r>
-        <w:t xml:space="preserve">To ignore files, put the file name relative to the project root. Separate directory names with slashes ("/"). To ignore directories, put the directory name on a separate line </w:t>
-      </w:r>
-      <w:proofErr w:type="gramStart"/>
-      <w:r>
-        <w:t xml:space="preserve">in </w:t>
-      </w:r>
-      <w:r>
-        <w:rPr>
-          <w:rFonts w:ascii="Courier New" w:hAnsi="Courier New"/>
-          <w:sz w:val="20"/>
-          <w:szCs w:val="20"/>
-          <w:lang w:val="it-IT"/>
-        </w:rPr>
-        <w:t>.</w:t>
-      </w:r>
-      <w:proofErr w:type="spellStart"/>
-      <w:r>
-        <w:rPr>
-          <w:rFonts w:ascii="Courier New" w:hAnsi="Courier New"/>
-          <w:sz w:val="20"/>
-          <w:szCs w:val="20"/>
-          <w:lang w:val="it-IT"/>
-        </w:rPr>
-        <w:t>gitignore</w:t>
-      </w:r>
-      <w:proofErr w:type="spellEnd"/>
-      <w:proofErr w:type="gramEnd"/>
-      <w:r>
-        <w:t xml:space="preserve"> and add a slash ("/") on the end.</w:t>
-      </w:r>
-    </w:p>
-    <w:p>
-      <w:pPr>
-        <w:pStyle w:val="Body"/>
-      </w:pPr>
-      <w:r>
-        <w:t>Follow these steps to instruct git to ignore the .settings directory and the target directory.</w:t>
+        <w:t>Follow these steps to instruct git t</w:t>
+      </w:r>
+      <w:r>
+        <w:t>o ignore the .settings directory and the target directory.</w:t>
       </w:r>
     </w:p>
     <w:p>
@@ -4433,7 +4506,7 @@
                     </pic:cNvPicPr>
                   </pic:nvPicPr>
                   <pic:blipFill>
-                    <a:blip r:embed="rId20"/>
+                    <a:blip r:embed="rId22"/>
                     <a:stretch>
                       <a:fillRect/>
                     </a:stretch>
@@ -4492,7 +4565,7 @@
                     </pic:cNvPicPr>
                   </pic:nvPicPr>
                   <pic:blipFill>
-                    <a:blip r:embed="rId21"/>
+                    <a:blip r:embed="rId23"/>
                     <a:stretch>
                       <a:fillRect/>
                     </a:stretch>
@@ -4550,7 +4623,7 @@
                     </pic:cNvPicPr>
                   </pic:nvPicPr>
                   <pic:blipFill>
-                    <a:blip r:embed="rId22"/>
+                    <a:blip r:embed="rId24"/>
                     <a:stretch>
                       <a:fillRect/>
                     </a:stretch>
@@ -4580,22 +4653,12 @@
       <w:pPr>
         <w:pStyle w:val="Heading2"/>
       </w:pPr>
-      <w:proofErr w:type="gramStart"/>
       <w:r>
         <w:rPr>
           <w:lang w:val="it-IT"/>
         </w:rPr>
-        <w:t>.</w:t>
-      </w:r>
-      <w:proofErr w:type="spellStart"/>
-      <w:r>
-        <w:rPr>
-          <w:lang w:val="it-IT"/>
-        </w:rPr>
-        <w:t>gitignore</w:t>
-      </w:r>
-      <w:proofErr w:type="spellEnd"/>
-      <w:proofErr w:type="gramEnd"/>
+        <w:t>.gitignore</w:t>
+      </w:r>
     </w:p>
     <w:p>
       <w:pPr>
@@ -4621,7 +4684,7 @@
                     </pic:cNvPicPr>
                   </pic:nvPicPr>
                   <pic:blipFill>
-                    <a:blip r:embed="rId23"/>
+                    <a:blip r:embed="rId25"/>
                     <a:stretch>
                       <a:fillRect/>
                     </a:stretch>
@@ -4683,7 +4746,7 @@
                     </pic:cNvPicPr>
                   </pic:nvPicPr>
                   <pic:blipFill>
-                    <a:blip r:embed="rId24"/>
+                    <a:blip r:embed="rId26"/>
                     <a:stretch>
                       <a:fillRect/>
                     </a:stretch>
@@ -4710,8 +4773,8 @@
       </w:r>
     </w:p>
     <w:sectPr>
-      <w:headerReference w:type="default" r:id="rId25"/>
-      <w:footerReference w:type="default" r:id="rId26"/>
+      <w:headerReference w:type="default" r:id="rId27"/>
+      <w:footerReference w:type="default" r:id="rId28"/>
       <w:pgSz w:w="12240" w:h="15840"/>
       <w:pgMar w:top="1440" w:right="1440" w:bottom="1440" w:left="1440" w:header="720" w:footer="720" w:gutter="0"/>
       <w:cols w:space="720"/>
@@ -8312,7 +8375,7 @@
   <w:num w:numId="11" w16cid:durableId="1354266161">
     <w:abstractNumId w:val="12"/>
     <w:lvlOverride w:ilvl="0">
-      <w:lvl w:ilvl="0" w:tplc="4D066172">
+      <w:lvl w:ilvl="0" w:tplc="523E6F1A">
         <w:start w:val="1"/>
         <w:numFmt w:val="decimal"/>
         <w:lvlText w:val="%1."/>
@@ -8342,7 +8405,7 @@
       </w:lvl>
     </w:lvlOverride>
     <w:lvlOverride w:ilvl="1">
-      <w:lvl w:ilvl="1" w:tplc="A7FE2544">
+      <w:lvl w:ilvl="1" w:tplc="D654CC4A">
         <w:start w:val="1"/>
         <w:numFmt w:val="lowerLetter"/>
         <w:lvlText w:val="%2."/>
@@ -8372,7 +8435,7 @@
       </w:lvl>
     </w:lvlOverride>
     <w:lvlOverride w:ilvl="2">
-      <w:lvl w:ilvl="2" w:tplc="00E00AD6">
+      <w:lvl w:ilvl="2" w:tplc="AD287630">
         <w:start w:val="1"/>
         <w:numFmt w:val="lowerRoman"/>
         <w:lvlText w:val="%3."/>
@@ -8402,7 +8465,7 @@
       </w:lvl>
     </w:lvlOverride>
     <w:lvlOverride w:ilvl="3">
-      <w:lvl w:ilvl="3" w:tplc="09B243BE">
+      <w:lvl w:ilvl="3" w:tplc="7D36DC50">
         <w:start w:val="1"/>
         <w:numFmt w:val="decimal"/>
         <w:lvlText w:val="%4."/>
@@ -8432,7 +8495,7 @@
       </w:lvl>
     </w:lvlOverride>
     <w:lvlOverride w:ilvl="4">
-      <w:lvl w:ilvl="4" w:tplc="413CEDCA">
+      <w:lvl w:ilvl="4" w:tplc="97F2B74E">
         <w:start w:val="1"/>
         <w:numFmt w:val="lowerLetter"/>
         <w:lvlText w:val="%5."/>
@@ -8462,7 +8525,7 @@
       </w:lvl>
     </w:lvlOverride>
     <w:lvlOverride w:ilvl="5">
-      <w:lvl w:ilvl="5" w:tplc="1F426776">
+      <w:lvl w:ilvl="5" w:tplc="D59C7E34">
         <w:start w:val="1"/>
         <w:numFmt w:val="lowerRoman"/>
         <w:lvlText w:val="%6."/>
@@ -8492,7 +8555,7 @@
       </w:lvl>
     </w:lvlOverride>
     <w:lvlOverride w:ilvl="6">
-      <w:lvl w:ilvl="6" w:tplc="9E941654">
+      <w:lvl w:ilvl="6" w:tplc="203E52CC">
         <w:start w:val="1"/>
         <w:numFmt w:val="decimal"/>
         <w:lvlText w:val="%7."/>
@@ -8522,7 +8585,7 @@
       </w:lvl>
     </w:lvlOverride>
     <w:lvlOverride w:ilvl="7">
-      <w:lvl w:ilvl="7" w:tplc="F508BDD0">
+      <w:lvl w:ilvl="7" w:tplc="B5C830A4">
         <w:start w:val="1"/>
         <w:numFmt w:val="lowerLetter"/>
         <w:lvlText w:val="%8."/>
@@ -8552,7 +8615,7 @@
       </w:lvl>
     </w:lvlOverride>
     <w:lvlOverride w:ilvl="8">
-      <w:lvl w:ilvl="8" w:tplc="8B142556">
+      <w:lvl w:ilvl="8" w:tplc="48C2BDDE">
         <w:start w:val="1"/>
         <w:numFmt w:val="lowerRoman"/>
         <w:lvlText w:val="%9."/>
@@ -10080,6 +10143,18 @@
     <w:rPr>
       <w:sz w:val="24"/>
       <w:szCs w:val="24"/>
+    </w:rPr>
+  </w:style>
+  <w:style w:type="character" w:styleId="UnresolvedMention">
+    <w:name w:val="Unresolved Mention"/>
+    <w:basedOn w:val="DefaultParagraphFont"/>
+    <w:uiPriority w:val="99"/>
+    <w:semiHidden/>
+    <w:unhideWhenUsed/>
+    <w:rsid w:val="001E0FC1"/>
+    <w:rPr>
+      <w:color w:val="605E5C"/>
+      <w:shd w:val="clear" w:color="auto" w:fill="E1DFDD"/>
     </w:rPr>
   </w:style>
 </w:styles>

</xml_diff>